<commit_message>
Fix(summary): adjust summary report
</commit_message>
<xml_diff>
--- a/summary.docx
+++ b/summary.docx
@@ -87,6 +87,930 @@
       </w:tr>
     </w:tbl>
     <w:p/>
+    <w:p>
+      <w:pPr>
+        <w:pStyle w:val="Heading1"/>
+      </w:pPr>
+      <w:r>
+        <w:t>Summary of model after 30 samples</w:t>
+      </w:r>
+    </w:p>
+    <w:tbl>
+      <w:tblPr>
+        <w:tblStyle w:val="TableGrid"/>
+        <w:tblW w:type="auto" w:w="0"/>
+        <w:tblLook w:firstColumn="1" w:firstRow="1" w:lastColumn="0" w:lastRow="0" w:noHBand="0" w:noVBand="1" w:val="04A0"/>
+      </w:tblPr>
+      <w:tblGrid>
+        <w:gridCol w:w="2880"/>
+        <w:gridCol w:w="2880"/>
+        <w:gridCol w:w="2880"/>
+      </w:tblGrid>
+      <w:tr>
+        <w:tc>
+          <w:tcPr>
+            <w:tcW w:type="dxa" w:w="2880"/>
+          </w:tcPr>
+          <w:p>
+            <w:r>
+              <w:t>Samples</w:t>
+            </w:r>
+          </w:p>
+        </w:tc>
+        <w:tc>
+          <w:tcPr>
+            <w:tcW w:type="dxa" w:w="2880"/>
+          </w:tcPr>
+          <w:p>
+            <w:r>
+              <w:t>Average Accuracy</w:t>
+            </w:r>
+          </w:p>
+        </w:tc>
+        <w:tc>
+          <w:tcPr>
+            <w:tcW w:type="dxa" w:w="2880"/>
+          </w:tcPr>
+          <w:p>
+            <w:r>
+              <w:t>Loss (Fail)</w:t>
+            </w:r>
+          </w:p>
+        </w:tc>
+      </w:tr>
+      <w:tr>
+        <w:tc>
+          <w:tcPr>
+            <w:tcW w:type="dxa" w:w="2880"/>
+          </w:tcPr>
+          <w:p>
+            <w:r>
+              <w:t>30</w:t>
+            </w:r>
+          </w:p>
+        </w:tc>
+        <w:tc>
+          <w:tcPr>
+            <w:tcW w:type="dxa" w:w="2880"/>
+          </w:tcPr>
+          <w:p>
+            <w:r>
+              <w:t>92.65%</w:t>
+            </w:r>
+          </w:p>
+        </w:tc>
+        <w:tc>
+          <w:tcPr>
+            <w:tcW w:type="dxa" w:w="2880"/>
+          </w:tcPr>
+          <w:p>
+            <w:r>
+              <w:t>7.35%</w:t>
+            </w:r>
+          </w:p>
+        </w:tc>
+      </w:tr>
+    </w:tbl>
+    <w:p>
+      <w:pPr>
+        <w:pStyle w:val="Heading1"/>
+      </w:pPr>
+      <w:r>
+        <w:t>Summary of model after 31 samples</w:t>
+      </w:r>
+    </w:p>
+    <w:tbl>
+      <w:tblPr>
+        <w:tblStyle w:val="TableGrid"/>
+        <w:tblW w:type="auto" w:w="0"/>
+        <w:tblLook w:firstColumn="1" w:firstRow="1" w:lastColumn="0" w:lastRow="0" w:noHBand="0" w:noVBand="1" w:val="04A0"/>
+      </w:tblPr>
+      <w:tblGrid>
+        <w:gridCol w:w="2880"/>
+        <w:gridCol w:w="2880"/>
+        <w:gridCol w:w="2880"/>
+      </w:tblGrid>
+      <w:tr>
+        <w:tc>
+          <w:tcPr>
+            <w:tcW w:type="dxa" w:w="2880"/>
+          </w:tcPr>
+          <w:p>
+            <w:r>
+              <w:t>Samples</w:t>
+            </w:r>
+          </w:p>
+        </w:tc>
+        <w:tc>
+          <w:tcPr>
+            <w:tcW w:type="dxa" w:w="2880"/>
+          </w:tcPr>
+          <w:p>
+            <w:r>
+              <w:t>Average Accuracy</w:t>
+            </w:r>
+          </w:p>
+        </w:tc>
+        <w:tc>
+          <w:tcPr>
+            <w:tcW w:type="dxa" w:w="2880"/>
+          </w:tcPr>
+          <w:p>
+            <w:r>
+              <w:t>Loss (Fail)</w:t>
+            </w:r>
+          </w:p>
+        </w:tc>
+      </w:tr>
+      <w:tr>
+        <w:tc>
+          <w:tcPr>
+            <w:tcW w:type="dxa" w:w="2880"/>
+          </w:tcPr>
+          <w:p>
+            <w:r>
+              <w:t>31</w:t>
+            </w:r>
+          </w:p>
+        </w:tc>
+        <w:tc>
+          <w:tcPr>
+            <w:tcW w:type="dxa" w:w="2880"/>
+          </w:tcPr>
+          <w:p>
+            <w:r>
+              <w:t>92.63%</w:t>
+            </w:r>
+          </w:p>
+        </w:tc>
+        <w:tc>
+          <w:tcPr>
+            <w:tcW w:type="dxa" w:w="2880"/>
+          </w:tcPr>
+          <w:p>
+            <w:r>
+              <w:t>7.37%</w:t>
+            </w:r>
+          </w:p>
+        </w:tc>
+      </w:tr>
+    </w:tbl>
+    <w:p>
+      <w:pPr>
+        <w:pStyle w:val="Heading1"/>
+      </w:pPr>
+      <w:r>
+        <w:t>Summary of model after 32 samples</w:t>
+      </w:r>
+    </w:p>
+    <w:tbl>
+      <w:tblPr>
+        <w:tblStyle w:val="TableGrid"/>
+        <w:tblW w:type="auto" w:w="0"/>
+        <w:tblLook w:firstColumn="1" w:firstRow="1" w:lastColumn="0" w:lastRow="0" w:noHBand="0" w:noVBand="1" w:val="04A0"/>
+      </w:tblPr>
+      <w:tblGrid>
+        <w:gridCol w:w="2880"/>
+        <w:gridCol w:w="2880"/>
+        <w:gridCol w:w="2880"/>
+      </w:tblGrid>
+      <w:tr>
+        <w:tc>
+          <w:tcPr>
+            <w:tcW w:type="dxa" w:w="2880"/>
+          </w:tcPr>
+          <w:p>
+            <w:r>
+              <w:t>Samples</w:t>
+            </w:r>
+          </w:p>
+        </w:tc>
+        <w:tc>
+          <w:tcPr>
+            <w:tcW w:type="dxa" w:w="2880"/>
+          </w:tcPr>
+          <w:p>
+            <w:r>
+              <w:t>Average Accuracy</w:t>
+            </w:r>
+          </w:p>
+        </w:tc>
+        <w:tc>
+          <w:tcPr>
+            <w:tcW w:type="dxa" w:w="2880"/>
+          </w:tcPr>
+          <w:p>
+            <w:r>
+              <w:t>Loss (Fail)</w:t>
+            </w:r>
+          </w:p>
+        </w:tc>
+      </w:tr>
+      <w:tr>
+        <w:tc>
+          <w:tcPr>
+            <w:tcW w:type="dxa" w:w="2880"/>
+          </w:tcPr>
+          <w:p>
+            <w:r>
+              <w:t>32</w:t>
+            </w:r>
+          </w:p>
+        </w:tc>
+        <w:tc>
+          <w:tcPr>
+            <w:tcW w:type="dxa" w:w="2880"/>
+          </w:tcPr>
+          <w:p>
+            <w:r>
+              <w:t>92.81%</w:t>
+            </w:r>
+          </w:p>
+        </w:tc>
+        <w:tc>
+          <w:tcPr>
+            <w:tcW w:type="dxa" w:w="2880"/>
+          </w:tcPr>
+          <w:p>
+            <w:r>
+              <w:t>7.19%</w:t>
+            </w:r>
+          </w:p>
+        </w:tc>
+      </w:tr>
+    </w:tbl>
+    <w:p>
+      <w:pPr>
+        <w:pStyle w:val="Heading1"/>
+      </w:pPr>
+      <w:r>
+        <w:t>Summary of model after 33 samples</w:t>
+      </w:r>
+    </w:p>
+    <w:tbl>
+      <w:tblPr>
+        <w:tblStyle w:val="TableGrid"/>
+        <w:tblW w:type="auto" w:w="0"/>
+        <w:tblLook w:firstColumn="1" w:firstRow="1" w:lastColumn="0" w:lastRow="0" w:noHBand="0" w:noVBand="1" w:val="04A0"/>
+      </w:tblPr>
+      <w:tblGrid>
+        <w:gridCol w:w="2880"/>
+        <w:gridCol w:w="2880"/>
+        <w:gridCol w:w="2880"/>
+      </w:tblGrid>
+      <w:tr>
+        <w:tc>
+          <w:tcPr>
+            <w:tcW w:type="dxa" w:w="2880"/>
+          </w:tcPr>
+          <w:p>
+            <w:r>
+              <w:t>Samples</w:t>
+            </w:r>
+          </w:p>
+        </w:tc>
+        <w:tc>
+          <w:tcPr>
+            <w:tcW w:type="dxa" w:w="2880"/>
+          </w:tcPr>
+          <w:p>
+            <w:r>
+              <w:t>Average Accuracy</w:t>
+            </w:r>
+          </w:p>
+        </w:tc>
+        <w:tc>
+          <w:tcPr>
+            <w:tcW w:type="dxa" w:w="2880"/>
+          </w:tcPr>
+          <w:p>
+            <w:r>
+              <w:t>Loss (Fail)</w:t>
+            </w:r>
+          </w:p>
+        </w:tc>
+      </w:tr>
+      <w:tr>
+        <w:tc>
+          <w:tcPr>
+            <w:tcW w:type="dxa" w:w="2880"/>
+          </w:tcPr>
+          <w:p>
+            <w:r>
+              <w:t>33</w:t>
+            </w:r>
+          </w:p>
+        </w:tc>
+        <w:tc>
+          <w:tcPr>
+            <w:tcW w:type="dxa" w:w="2880"/>
+          </w:tcPr>
+          <w:p>
+            <w:r>
+              <w:t>92.98%</w:t>
+            </w:r>
+          </w:p>
+        </w:tc>
+        <w:tc>
+          <w:tcPr>
+            <w:tcW w:type="dxa" w:w="2880"/>
+          </w:tcPr>
+          <w:p>
+            <w:r>
+              <w:t>7.02%</w:t>
+            </w:r>
+          </w:p>
+        </w:tc>
+      </w:tr>
+    </w:tbl>
+    <w:p>
+      <w:pPr>
+        <w:pStyle w:val="Heading1"/>
+      </w:pPr>
+      <w:r>
+        <w:t>Summary of model after 34 samples</w:t>
+      </w:r>
+    </w:p>
+    <w:tbl>
+      <w:tblPr>
+        <w:tblStyle w:val="TableGrid"/>
+        <w:tblW w:type="auto" w:w="0"/>
+        <w:tblLook w:firstColumn="1" w:firstRow="1" w:lastColumn="0" w:lastRow="0" w:noHBand="0" w:noVBand="1" w:val="04A0"/>
+      </w:tblPr>
+      <w:tblGrid>
+        <w:gridCol w:w="2880"/>
+        <w:gridCol w:w="2880"/>
+        <w:gridCol w:w="2880"/>
+      </w:tblGrid>
+      <w:tr>
+        <w:tc>
+          <w:tcPr>
+            <w:tcW w:type="dxa" w:w="2880"/>
+          </w:tcPr>
+          <w:p>
+            <w:r>
+              <w:t>Samples</w:t>
+            </w:r>
+          </w:p>
+        </w:tc>
+        <w:tc>
+          <w:tcPr>
+            <w:tcW w:type="dxa" w:w="2880"/>
+          </w:tcPr>
+          <w:p>
+            <w:r>
+              <w:t>Average Accuracy</w:t>
+            </w:r>
+          </w:p>
+        </w:tc>
+        <w:tc>
+          <w:tcPr>
+            <w:tcW w:type="dxa" w:w="2880"/>
+          </w:tcPr>
+          <w:p>
+            <w:r>
+              <w:t>Loss (Fail)</w:t>
+            </w:r>
+          </w:p>
+        </w:tc>
+      </w:tr>
+      <w:tr>
+        <w:tc>
+          <w:tcPr>
+            <w:tcW w:type="dxa" w:w="2880"/>
+          </w:tcPr>
+          <w:p>
+            <w:r>
+              <w:t>34</w:t>
+            </w:r>
+          </w:p>
+        </w:tc>
+        <w:tc>
+          <w:tcPr>
+            <w:tcW w:type="dxa" w:w="2880"/>
+          </w:tcPr>
+          <w:p>
+            <w:r>
+              <w:t>93.14%</w:t>
+            </w:r>
+          </w:p>
+        </w:tc>
+        <w:tc>
+          <w:tcPr>
+            <w:tcW w:type="dxa" w:w="2880"/>
+          </w:tcPr>
+          <w:p>
+            <w:r>
+              <w:t>6.86%</w:t>
+            </w:r>
+          </w:p>
+        </w:tc>
+      </w:tr>
+    </w:tbl>
+    <w:p>
+      <w:pPr>
+        <w:pStyle w:val="Heading1"/>
+      </w:pPr>
+      <w:r>
+        <w:t>Summary of model after 35 samples</w:t>
+      </w:r>
+    </w:p>
+    <w:tbl>
+      <w:tblPr>
+        <w:tblStyle w:val="TableGrid"/>
+        <w:tblW w:type="auto" w:w="0"/>
+        <w:tblLook w:firstColumn="1" w:firstRow="1" w:lastColumn="0" w:lastRow="0" w:noHBand="0" w:noVBand="1" w:val="04A0"/>
+      </w:tblPr>
+      <w:tblGrid>
+        <w:gridCol w:w="2880"/>
+        <w:gridCol w:w="2880"/>
+        <w:gridCol w:w="2880"/>
+      </w:tblGrid>
+      <w:tr>
+        <w:tc>
+          <w:tcPr>
+            <w:tcW w:type="dxa" w:w="2880"/>
+          </w:tcPr>
+          <w:p>
+            <w:r>
+              <w:t>Samples</w:t>
+            </w:r>
+          </w:p>
+        </w:tc>
+        <w:tc>
+          <w:tcPr>
+            <w:tcW w:type="dxa" w:w="2880"/>
+          </w:tcPr>
+          <w:p>
+            <w:r>
+              <w:t>Average Accuracy</w:t>
+            </w:r>
+          </w:p>
+        </w:tc>
+        <w:tc>
+          <w:tcPr>
+            <w:tcW w:type="dxa" w:w="2880"/>
+          </w:tcPr>
+          <w:p>
+            <w:r>
+              <w:t>Loss (Fail)</w:t>
+            </w:r>
+          </w:p>
+        </w:tc>
+      </w:tr>
+      <w:tr>
+        <w:tc>
+          <w:tcPr>
+            <w:tcW w:type="dxa" w:w="2880"/>
+          </w:tcPr>
+          <w:p>
+            <w:r>
+              <w:t>35</w:t>
+            </w:r>
+          </w:p>
+        </w:tc>
+        <w:tc>
+          <w:tcPr>
+            <w:tcW w:type="dxa" w:w="2880"/>
+          </w:tcPr>
+          <w:p>
+            <w:r>
+              <w:t>93.30%</w:t>
+            </w:r>
+          </w:p>
+        </w:tc>
+        <w:tc>
+          <w:tcPr>
+            <w:tcW w:type="dxa" w:w="2880"/>
+          </w:tcPr>
+          <w:p>
+            <w:r>
+              <w:t>6.70%</w:t>
+            </w:r>
+          </w:p>
+        </w:tc>
+      </w:tr>
+    </w:tbl>
+    <w:p>
+      <w:pPr>
+        <w:pStyle w:val="Heading1"/>
+      </w:pPr>
+      <w:r>
+        <w:t>Summary of model after 36 samples</w:t>
+      </w:r>
+    </w:p>
+    <w:tbl>
+      <w:tblPr>
+        <w:tblStyle w:val="TableGrid"/>
+        <w:tblW w:type="auto" w:w="0"/>
+        <w:tblLook w:firstColumn="1" w:firstRow="1" w:lastColumn="0" w:lastRow="0" w:noHBand="0" w:noVBand="1" w:val="04A0"/>
+      </w:tblPr>
+      <w:tblGrid>
+        <w:gridCol w:w="2880"/>
+        <w:gridCol w:w="2880"/>
+        <w:gridCol w:w="2880"/>
+      </w:tblGrid>
+      <w:tr>
+        <w:tc>
+          <w:tcPr>
+            <w:tcW w:type="dxa" w:w="2880"/>
+          </w:tcPr>
+          <w:p>
+            <w:r>
+              <w:t>Samples</w:t>
+            </w:r>
+          </w:p>
+        </w:tc>
+        <w:tc>
+          <w:tcPr>
+            <w:tcW w:type="dxa" w:w="2880"/>
+          </w:tcPr>
+          <w:p>
+            <w:r>
+              <w:t>Average Accuracy</w:t>
+            </w:r>
+          </w:p>
+        </w:tc>
+        <w:tc>
+          <w:tcPr>
+            <w:tcW w:type="dxa" w:w="2880"/>
+          </w:tcPr>
+          <w:p>
+            <w:r>
+              <w:t>Loss (Fail)</w:t>
+            </w:r>
+          </w:p>
+        </w:tc>
+      </w:tr>
+      <w:tr>
+        <w:tc>
+          <w:tcPr>
+            <w:tcW w:type="dxa" w:w="2880"/>
+          </w:tcPr>
+          <w:p>
+            <w:r>
+              <w:t>36</w:t>
+            </w:r>
+          </w:p>
+        </w:tc>
+        <w:tc>
+          <w:tcPr>
+            <w:tcW w:type="dxa" w:w="2880"/>
+          </w:tcPr>
+          <w:p>
+            <w:r>
+              <w:t>93.30%</w:t>
+            </w:r>
+          </w:p>
+        </w:tc>
+        <w:tc>
+          <w:tcPr>
+            <w:tcW w:type="dxa" w:w="2880"/>
+          </w:tcPr>
+          <w:p>
+            <w:r>
+              <w:t>6.70%</w:t>
+            </w:r>
+          </w:p>
+        </w:tc>
+      </w:tr>
+    </w:tbl>
+    <w:p>
+      <w:pPr>
+        <w:pStyle w:val="Heading1"/>
+      </w:pPr>
+      <w:r>
+        <w:t>Summary of model after 37 samples</w:t>
+      </w:r>
+    </w:p>
+    <w:tbl>
+      <w:tblPr>
+        <w:tblStyle w:val="TableGrid"/>
+        <w:tblW w:type="auto" w:w="0"/>
+        <w:tblLook w:firstColumn="1" w:firstRow="1" w:lastColumn="0" w:lastRow="0" w:noHBand="0" w:noVBand="1" w:val="04A0"/>
+      </w:tblPr>
+      <w:tblGrid>
+        <w:gridCol w:w="2880"/>
+        <w:gridCol w:w="2880"/>
+        <w:gridCol w:w="2880"/>
+      </w:tblGrid>
+      <w:tr>
+        <w:tc>
+          <w:tcPr>
+            <w:tcW w:type="dxa" w:w="2880"/>
+          </w:tcPr>
+          <w:p>
+            <w:r>
+              <w:t>Samples</w:t>
+            </w:r>
+          </w:p>
+        </w:tc>
+        <w:tc>
+          <w:tcPr>
+            <w:tcW w:type="dxa" w:w="2880"/>
+          </w:tcPr>
+          <w:p>
+            <w:r>
+              <w:t>Average Accuracy</w:t>
+            </w:r>
+          </w:p>
+        </w:tc>
+        <w:tc>
+          <w:tcPr>
+            <w:tcW w:type="dxa" w:w="2880"/>
+          </w:tcPr>
+          <w:p>
+            <w:r>
+              <w:t>Loss (Fail)</w:t>
+            </w:r>
+          </w:p>
+        </w:tc>
+      </w:tr>
+      <w:tr>
+        <w:tc>
+          <w:tcPr>
+            <w:tcW w:type="dxa" w:w="2880"/>
+          </w:tcPr>
+          <w:p>
+            <w:r>
+              <w:t>37</w:t>
+            </w:r>
+          </w:p>
+        </w:tc>
+        <w:tc>
+          <w:tcPr>
+            <w:tcW w:type="dxa" w:w="2880"/>
+          </w:tcPr>
+          <w:p>
+            <w:r>
+              <w:t>93.29%</w:t>
+            </w:r>
+          </w:p>
+        </w:tc>
+        <w:tc>
+          <w:tcPr>
+            <w:tcW w:type="dxa" w:w="2880"/>
+          </w:tcPr>
+          <w:p>
+            <w:r>
+              <w:t>6.71%</w:t>
+            </w:r>
+          </w:p>
+        </w:tc>
+      </w:tr>
+    </w:tbl>
+    <w:p>
+      <w:pPr>
+        <w:pStyle w:val="Heading1"/>
+      </w:pPr>
+      <w:r>
+        <w:t>Summary of model after 38 samples</w:t>
+      </w:r>
+    </w:p>
+    <w:tbl>
+      <w:tblPr>
+        <w:tblStyle w:val="TableGrid"/>
+        <w:tblW w:type="auto" w:w="0"/>
+        <w:tblLook w:firstColumn="1" w:firstRow="1" w:lastColumn="0" w:lastRow="0" w:noHBand="0" w:noVBand="1" w:val="04A0"/>
+      </w:tblPr>
+      <w:tblGrid>
+        <w:gridCol w:w="2880"/>
+        <w:gridCol w:w="2880"/>
+        <w:gridCol w:w="2880"/>
+      </w:tblGrid>
+      <w:tr>
+        <w:tc>
+          <w:tcPr>
+            <w:tcW w:type="dxa" w:w="2880"/>
+          </w:tcPr>
+          <w:p>
+            <w:r>
+              <w:t>Samples</w:t>
+            </w:r>
+          </w:p>
+        </w:tc>
+        <w:tc>
+          <w:tcPr>
+            <w:tcW w:type="dxa" w:w="2880"/>
+          </w:tcPr>
+          <w:p>
+            <w:r>
+              <w:t>Average Accuracy</w:t>
+            </w:r>
+          </w:p>
+        </w:tc>
+        <w:tc>
+          <w:tcPr>
+            <w:tcW w:type="dxa" w:w="2880"/>
+          </w:tcPr>
+          <w:p>
+            <w:r>
+              <w:t>Loss (Fail)</w:t>
+            </w:r>
+          </w:p>
+        </w:tc>
+      </w:tr>
+      <w:tr>
+        <w:tc>
+          <w:tcPr>
+            <w:tcW w:type="dxa" w:w="2880"/>
+          </w:tcPr>
+          <w:p>
+            <w:r>
+              <w:t>38</w:t>
+            </w:r>
+          </w:p>
+        </w:tc>
+        <w:tc>
+          <w:tcPr>
+            <w:tcW w:type="dxa" w:w="2880"/>
+          </w:tcPr>
+          <w:p>
+            <w:r>
+              <w:t>93.42%</w:t>
+            </w:r>
+          </w:p>
+        </w:tc>
+        <w:tc>
+          <w:tcPr>
+            <w:tcW w:type="dxa" w:w="2880"/>
+          </w:tcPr>
+          <w:p>
+            <w:r>
+              <w:t>6.58%</w:t>
+            </w:r>
+          </w:p>
+        </w:tc>
+      </w:tr>
+    </w:tbl>
+    <w:p>
+      <w:pPr>
+        <w:pStyle w:val="Heading1"/>
+      </w:pPr>
+      <w:r>
+        <w:t>Summary of model after 39 samples</w:t>
+      </w:r>
+    </w:p>
+    <w:tbl>
+      <w:tblPr>
+        <w:tblStyle w:val="TableGrid"/>
+        <w:tblW w:type="auto" w:w="0"/>
+        <w:tblLook w:firstColumn="1" w:firstRow="1" w:lastColumn="0" w:lastRow="0" w:noHBand="0" w:noVBand="1" w:val="04A0"/>
+      </w:tblPr>
+      <w:tblGrid>
+        <w:gridCol w:w="2880"/>
+        <w:gridCol w:w="2880"/>
+        <w:gridCol w:w="2880"/>
+      </w:tblGrid>
+      <w:tr>
+        <w:tc>
+          <w:tcPr>
+            <w:tcW w:type="dxa" w:w="2880"/>
+          </w:tcPr>
+          <w:p>
+            <w:r>
+              <w:t>Samples</w:t>
+            </w:r>
+          </w:p>
+        </w:tc>
+        <w:tc>
+          <w:tcPr>
+            <w:tcW w:type="dxa" w:w="2880"/>
+          </w:tcPr>
+          <w:p>
+            <w:r>
+              <w:t>Average Accuracy</w:t>
+            </w:r>
+          </w:p>
+        </w:tc>
+        <w:tc>
+          <w:tcPr>
+            <w:tcW w:type="dxa" w:w="2880"/>
+          </w:tcPr>
+          <w:p>
+            <w:r>
+              <w:t>Loss (Fail)</w:t>
+            </w:r>
+          </w:p>
+        </w:tc>
+      </w:tr>
+      <w:tr>
+        <w:tc>
+          <w:tcPr>
+            <w:tcW w:type="dxa" w:w="2880"/>
+          </w:tcPr>
+          <w:p>
+            <w:r>
+              <w:t>39</w:t>
+            </w:r>
+          </w:p>
+        </w:tc>
+        <w:tc>
+          <w:tcPr>
+            <w:tcW w:type="dxa" w:w="2880"/>
+          </w:tcPr>
+          <w:p>
+            <w:r>
+              <w:t>93.53%</w:t>
+            </w:r>
+          </w:p>
+        </w:tc>
+        <w:tc>
+          <w:tcPr>
+            <w:tcW w:type="dxa" w:w="2880"/>
+          </w:tcPr>
+          <w:p>
+            <w:r>
+              <w:t>6.47%</w:t>
+            </w:r>
+          </w:p>
+        </w:tc>
+      </w:tr>
+    </w:tbl>
+    <w:p>
+      <w:pPr>
+        <w:pStyle w:val="Heading1"/>
+      </w:pPr>
+      <w:r>
+        <w:t>Summary of model after 40 samples</w:t>
+      </w:r>
+    </w:p>
+    <w:tbl>
+      <w:tblPr>
+        <w:tblStyle w:val="TableGrid"/>
+        <w:tblW w:type="auto" w:w="0"/>
+        <w:tblLook w:firstColumn="1" w:firstRow="1" w:lastColumn="0" w:lastRow="0" w:noHBand="0" w:noVBand="1" w:val="04A0"/>
+      </w:tblPr>
+      <w:tblGrid>
+        <w:gridCol w:w="2880"/>
+        <w:gridCol w:w="2880"/>
+        <w:gridCol w:w="2880"/>
+      </w:tblGrid>
+      <w:tr>
+        <w:tc>
+          <w:tcPr>
+            <w:tcW w:type="dxa" w:w="2880"/>
+          </w:tcPr>
+          <w:p>
+            <w:r>
+              <w:t>Samples</w:t>
+            </w:r>
+          </w:p>
+        </w:tc>
+        <w:tc>
+          <w:tcPr>
+            <w:tcW w:type="dxa" w:w="2880"/>
+          </w:tcPr>
+          <w:p>
+            <w:r>
+              <w:t>Average Accuracy</w:t>
+            </w:r>
+          </w:p>
+        </w:tc>
+        <w:tc>
+          <w:tcPr>
+            <w:tcW w:type="dxa" w:w="2880"/>
+          </w:tcPr>
+          <w:p>
+            <w:r>
+              <w:t>Loss (Fail)</w:t>
+            </w:r>
+          </w:p>
+        </w:tc>
+      </w:tr>
+      <w:tr>
+        <w:tc>
+          <w:tcPr>
+            <w:tcW w:type="dxa" w:w="2880"/>
+          </w:tcPr>
+          <w:p>
+            <w:r>
+              <w:t>40</w:t>
+            </w:r>
+          </w:p>
+        </w:tc>
+        <w:tc>
+          <w:tcPr>
+            <w:tcW w:type="dxa" w:w="2880"/>
+          </w:tcPr>
+          <w:p>
+            <w:r>
+              <w:t>93.53%</w:t>
+            </w:r>
+          </w:p>
+        </w:tc>
+        <w:tc>
+          <w:tcPr>
+            <w:tcW w:type="dxa" w:w="2880"/>
+          </w:tcPr>
+          <w:p>
+            <w:r>
+              <w:t>6.47%</w:t>
+            </w:r>
+          </w:p>
+        </w:tc>
+      </w:tr>
+    </w:tbl>
     <w:sectPr>
       <w:pgSz w:w="12240" w:h="15840"/>
       <w:pgMar w:top="1440" w:right="1800" w:bottom="1440" w:left="1800" w:header="720" w:footer="720" w:gutter="0"/>

</xml_diff>

<commit_message>
update save and trainning
</commit_message>
<xml_diff>
--- a/summary.docx
+++ b/summary.docx
@@ -7,7 +7,7 @@
         <w:pStyle w:val="Heading1"/>
       </w:pPr>
       <w:r>
-        <w:t>Summary of model after 28 samples</w:t>
+        <w:t>Summary of model after 209 samples</w:t>
       </w:r>
     </w:p>
     <w:tbl>
@@ -60,7 +60,7 @@
           </w:tcPr>
           <w:p>
             <w:r>
-              <w:t>28</w:t>
+              <w:t>209</w:t>
             </w:r>
           </w:p>
         </w:tc>
@@ -70,7 +70,7 @@
           </w:tcPr>
           <w:p>
             <w:r>
-              <w:t>95.92%</w:t>
+              <w:t>93.17%</w:t>
             </w:r>
           </w:p>
         </w:tc>
@@ -80,7 +80,7 @@
           </w:tcPr>
           <w:p>
             <w:r>
-              <w:t>4.08%</w:t>
+              <w:t>6.83%</w:t>
             </w:r>
           </w:p>
         </w:tc>
@@ -92,7 +92,7 @@
         <w:pStyle w:val="Heading1"/>
       </w:pPr>
       <w:r>
-        <w:t>Summary of model after 30 samples</w:t>
+        <w:t>Summary of model after 210 samples</w:t>
       </w:r>
     </w:p>
     <w:tbl>
@@ -145,7 +145,7 @@
           </w:tcPr>
           <w:p>
             <w:r>
-              <w:t>30</w:t>
+              <w:t>210</w:t>
             </w:r>
           </w:p>
         </w:tc>
@@ -155,7 +155,7 @@
           </w:tcPr>
           <w:p>
             <w:r>
-              <w:t>92.65%</w:t>
+              <w:t>93.18%</w:t>
             </w:r>
           </w:p>
         </w:tc>
@@ -165,7 +165,7 @@
           </w:tcPr>
           <w:p>
             <w:r>
-              <w:t>7.35%</w:t>
+              <w:t>6.82%</w:t>
             </w:r>
           </w:p>
         </w:tc>
@@ -176,7 +176,7 @@
         <w:pStyle w:val="Heading1"/>
       </w:pPr>
       <w:r>
-        <w:t>Summary of model after 31 samples</w:t>
+        <w:t>Summary of model after 211 samples</w:t>
       </w:r>
     </w:p>
     <w:tbl>
@@ -229,7 +229,7 @@
           </w:tcPr>
           <w:p>
             <w:r>
-              <w:t>31</w:t>
+              <w:t>211</w:t>
             </w:r>
           </w:p>
         </w:tc>
@@ -239,7 +239,7 @@
           </w:tcPr>
           <w:p>
             <w:r>
-              <w:t>92.63%</w:t>
+              <w:t>93.19%</w:t>
             </w:r>
           </w:p>
         </w:tc>
@@ -249,7 +249,7 @@
           </w:tcPr>
           <w:p>
             <w:r>
-              <w:t>7.37%</w:t>
+              <w:t>6.81%</w:t>
             </w:r>
           </w:p>
         </w:tc>
@@ -260,7 +260,7 @@
         <w:pStyle w:val="Heading1"/>
       </w:pPr>
       <w:r>
-        <w:t>Summary of model after 32 samples</w:t>
+        <w:t>Summary of model after 294 samples</w:t>
       </w:r>
     </w:p>
     <w:tbl>
@@ -313,7 +313,7 @@
           </w:tcPr>
           <w:p>
             <w:r>
-              <w:t>32</w:t>
+              <w:t>294</w:t>
             </w:r>
           </w:p>
         </w:tc>
@@ -323,7 +323,7 @@
           </w:tcPr>
           <w:p>
             <w:r>
-              <w:t>92.81%</w:t>
+              <w:t>93.89%</w:t>
             </w:r>
           </w:p>
         </w:tc>
@@ -333,7 +333,7 @@
           </w:tcPr>
           <w:p>
             <w:r>
-              <w:t>7.19%</w:t>
+              <w:t>6.11%</w:t>
             </w:r>
           </w:p>
         </w:tc>
@@ -344,7 +344,7 @@
         <w:pStyle w:val="Heading1"/>
       </w:pPr>
       <w:r>
-        <w:t>Summary of model after 33 samples</w:t>
+        <w:t>Summary of model after 295 samples</w:t>
       </w:r>
     </w:p>
     <w:tbl>
@@ -397,7 +397,7 @@
           </w:tcPr>
           <w:p>
             <w:r>
-              <w:t>33</w:t>
+              <w:t>295</w:t>
             </w:r>
           </w:p>
         </w:tc>
@@ -407,7 +407,7 @@
           </w:tcPr>
           <w:p>
             <w:r>
-              <w:t>92.98%</w:t>
+              <w:t>93.90%</w:t>
             </w:r>
           </w:p>
         </w:tc>
@@ -417,7 +417,7 @@
           </w:tcPr>
           <w:p>
             <w:r>
-              <w:t>7.02%</w:t>
+              <w:t>6.10%</w:t>
             </w:r>
           </w:p>
         </w:tc>
@@ -428,7 +428,7 @@
         <w:pStyle w:val="Heading1"/>
       </w:pPr>
       <w:r>
-        <w:t>Summary of model after 34 samples</w:t>
+        <w:t>Summary of model after 296 samples</w:t>
       </w:r>
     </w:p>
     <w:tbl>
@@ -481,7 +481,7 @@
           </w:tcPr>
           <w:p>
             <w:r>
-              <w:t>34</w:t>
+              <w:t>296</w:t>
             </w:r>
           </w:p>
         </w:tc>
@@ -491,7 +491,7 @@
           </w:tcPr>
           <w:p>
             <w:r>
-              <w:t>93.14%</w:t>
+              <w:t>93.91%</w:t>
             </w:r>
           </w:p>
         </w:tc>
@@ -501,7 +501,7 @@
           </w:tcPr>
           <w:p>
             <w:r>
-              <w:t>6.86%</w:t>
+              <w:t>6.09%</w:t>
             </w:r>
           </w:p>
         </w:tc>
@@ -512,7 +512,7 @@
         <w:pStyle w:val="Heading1"/>
       </w:pPr>
       <w:r>
-        <w:t>Summary of model after 35 samples</w:t>
+        <w:t>Summary of model after 297 samples</w:t>
       </w:r>
     </w:p>
     <w:tbl>
@@ -565,7 +565,7 @@
           </w:tcPr>
           <w:p>
             <w:r>
-              <w:t>35</w:t>
+              <w:t>297</w:t>
             </w:r>
           </w:p>
         </w:tc>
@@ -575,7 +575,7 @@
           </w:tcPr>
           <w:p>
             <w:r>
-              <w:t>93.30%</w:t>
+              <w:t>93.93%</w:t>
             </w:r>
           </w:p>
         </w:tc>
@@ -585,7 +585,7 @@
           </w:tcPr>
           <w:p>
             <w:r>
-              <w:t>6.70%</w:t>
+              <w:t>6.07%</w:t>
             </w:r>
           </w:p>
         </w:tc>
@@ -596,7 +596,7 @@
         <w:pStyle w:val="Heading1"/>
       </w:pPr>
       <w:r>
-        <w:t>Summary of model after 36 samples</w:t>
+        <w:t>Summary of model after 298 samples</w:t>
       </w:r>
     </w:p>
     <w:tbl>
@@ -649,7 +649,7 @@
           </w:tcPr>
           <w:p>
             <w:r>
-              <w:t>36</w:t>
+              <w:t>298</w:t>
             </w:r>
           </w:p>
         </w:tc>
@@ -659,7 +659,7 @@
           </w:tcPr>
           <w:p>
             <w:r>
-              <w:t>93.30%</w:t>
+              <w:t>93.94%</w:t>
             </w:r>
           </w:p>
         </w:tc>
@@ -669,595 +669,7 @@
           </w:tcPr>
           <w:p>
             <w:r>
-              <w:t>6.70%</w:t>
-            </w:r>
-          </w:p>
-        </w:tc>
-      </w:tr>
-    </w:tbl>
-    <w:p>
-      <w:pPr>
-        <w:pStyle w:val="Heading1"/>
-      </w:pPr>
-      <w:r>
-        <w:t>Summary of model after 37 samples</w:t>
-      </w:r>
-    </w:p>
-    <w:tbl>
-      <w:tblPr>
-        <w:tblStyle w:val="TableGrid"/>
-        <w:tblW w:type="auto" w:w="0"/>
-        <w:tblLook w:firstColumn="1" w:firstRow="1" w:lastColumn="0" w:lastRow="0" w:noHBand="0" w:noVBand="1" w:val="04A0"/>
-      </w:tblPr>
-      <w:tblGrid>
-        <w:gridCol w:w="2880"/>
-        <w:gridCol w:w="2880"/>
-        <w:gridCol w:w="2880"/>
-      </w:tblGrid>
-      <w:tr>
-        <w:tc>
-          <w:tcPr>
-            <w:tcW w:type="dxa" w:w="2880"/>
-          </w:tcPr>
-          <w:p>
-            <w:r>
-              <w:t>Samples</w:t>
-            </w:r>
-          </w:p>
-        </w:tc>
-        <w:tc>
-          <w:tcPr>
-            <w:tcW w:type="dxa" w:w="2880"/>
-          </w:tcPr>
-          <w:p>
-            <w:r>
-              <w:t>Average Accuracy</w:t>
-            </w:r>
-          </w:p>
-        </w:tc>
-        <w:tc>
-          <w:tcPr>
-            <w:tcW w:type="dxa" w:w="2880"/>
-          </w:tcPr>
-          <w:p>
-            <w:r>
-              <w:t>Loss (Fail)</w:t>
-            </w:r>
-          </w:p>
-        </w:tc>
-      </w:tr>
-      <w:tr>
-        <w:tc>
-          <w:tcPr>
-            <w:tcW w:type="dxa" w:w="2880"/>
-          </w:tcPr>
-          <w:p>
-            <w:r>
-              <w:t>37</w:t>
-            </w:r>
-          </w:p>
-        </w:tc>
-        <w:tc>
-          <w:tcPr>
-            <w:tcW w:type="dxa" w:w="2880"/>
-          </w:tcPr>
-          <w:p>
-            <w:r>
-              <w:t>93.29%</w:t>
-            </w:r>
-          </w:p>
-        </w:tc>
-        <w:tc>
-          <w:tcPr>
-            <w:tcW w:type="dxa" w:w="2880"/>
-          </w:tcPr>
-          <w:p>
-            <w:r>
-              <w:t>6.71%</w:t>
-            </w:r>
-          </w:p>
-        </w:tc>
-      </w:tr>
-    </w:tbl>
-    <w:p>
-      <w:pPr>
-        <w:pStyle w:val="Heading1"/>
-      </w:pPr>
-      <w:r>
-        <w:t>Summary of model after 38 samples</w:t>
-      </w:r>
-    </w:p>
-    <w:tbl>
-      <w:tblPr>
-        <w:tblStyle w:val="TableGrid"/>
-        <w:tblW w:type="auto" w:w="0"/>
-        <w:tblLook w:firstColumn="1" w:firstRow="1" w:lastColumn="0" w:lastRow="0" w:noHBand="0" w:noVBand="1" w:val="04A0"/>
-      </w:tblPr>
-      <w:tblGrid>
-        <w:gridCol w:w="2880"/>
-        <w:gridCol w:w="2880"/>
-        <w:gridCol w:w="2880"/>
-      </w:tblGrid>
-      <w:tr>
-        <w:tc>
-          <w:tcPr>
-            <w:tcW w:type="dxa" w:w="2880"/>
-          </w:tcPr>
-          <w:p>
-            <w:r>
-              <w:t>Samples</w:t>
-            </w:r>
-          </w:p>
-        </w:tc>
-        <w:tc>
-          <w:tcPr>
-            <w:tcW w:type="dxa" w:w="2880"/>
-          </w:tcPr>
-          <w:p>
-            <w:r>
-              <w:t>Average Accuracy</w:t>
-            </w:r>
-          </w:p>
-        </w:tc>
-        <w:tc>
-          <w:tcPr>
-            <w:tcW w:type="dxa" w:w="2880"/>
-          </w:tcPr>
-          <w:p>
-            <w:r>
-              <w:t>Loss (Fail)</w:t>
-            </w:r>
-          </w:p>
-        </w:tc>
-      </w:tr>
-      <w:tr>
-        <w:tc>
-          <w:tcPr>
-            <w:tcW w:type="dxa" w:w="2880"/>
-          </w:tcPr>
-          <w:p>
-            <w:r>
-              <w:t>38</w:t>
-            </w:r>
-          </w:p>
-        </w:tc>
-        <w:tc>
-          <w:tcPr>
-            <w:tcW w:type="dxa" w:w="2880"/>
-          </w:tcPr>
-          <w:p>
-            <w:r>
-              <w:t>93.42%</w:t>
-            </w:r>
-          </w:p>
-        </w:tc>
-        <w:tc>
-          <w:tcPr>
-            <w:tcW w:type="dxa" w:w="2880"/>
-          </w:tcPr>
-          <w:p>
-            <w:r>
-              <w:t>6.58%</w:t>
-            </w:r>
-          </w:p>
-        </w:tc>
-      </w:tr>
-    </w:tbl>
-    <w:p>
-      <w:pPr>
-        <w:pStyle w:val="Heading1"/>
-      </w:pPr>
-      <w:r>
-        <w:t>Summary of model after 39 samples</w:t>
-      </w:r>
-    </w:p>
-    <w:tbl>
-      <w:tblPr>
-        <w:tblStyle w:val="TableGrid"/>
-        <w:tblW w:type="auto" w:w="0"/>
-        <w:tblLook w:firstColumn="1" w:firstRow="1" w:lastColumn="0" w:lastRow="0" w:noHBand="0" w:noVBand="1" w:val="04A0"/>
-      </w:tblPr>
-      <w:tblGrid>
-        <w:gridCol w:w="2880"/>
-        <w:gridCol w:w="2880"/>
-        <w:gridCol w:w="2880"/>
-      </w:tblGrid>
-      <w:tr>
-        <w:tc>
-          <w:tcPr>
-            <w:tcW w:type="dxa" w:w="2880"/>
-          </w:tcPr>
-          <w:p>
-            <w:r>
-              <w:t>Samples</w:t>
-            </w:r>
-          </w:p>
-        </w:tc>
-        <w:tc>
-          <w:tcPr>
-            <w:tcW w:type="dxa" w:w="2880"/>
-          </w:tcPr>
-          <w:p>
-            <w:r>
-              <w:t>Average Accuracy</w:t>
-            </w:r>
-          </w:p>
-        </w:tc>
-        <w:tc>
-          <w:tcPr>
-            <w:tcW w:type="dxa" w:w="2880"/>
-          </w:tcPr>
-          <w:p>
-            <w:r>
-              <w:t>Loss (Fail)</w:t>
-            </w:r>
-          </w:p>
-        </w:tc>
-      </w:tr>
-      <w:tr>
-        <w:tc>
-          <w:tcPr>
-            <w:tcW w:type="dxa" w:w="2880"/>
-          </w:tcPr>
-          <w:p>
-            <w:r>
-              <w:t>39</w:t>
-            </w:r>
-          </w:p>
-        </w:tc>
-        <w:tc>
-          <w:tcPr>
-            <w:tcW w:type="dxa" w:w="2880"/>
-          </w:tcPr>
-          <w:p>
-            <w:r>
-              <w:t>93.53%</w:t>
-            </w:r>
-          </w:p>
-        </w:tc>
-        <w:tc>
-          <w:tcPr>
-            <w:tcW w:type="dxa" w:w="2880"/>
-          </w:tcPr>
-          <w:p>
-            <w:r>
-              <w:t>6.47%</w:t>
-            </w:r>
-          </w:p>
-        </w:tc>
-      </w:tr>
-    </w:tbl>
-    <w:p>
-      <w:pPr>
-        <w:pStyle w:val="Heading1"/>
-      </w:pPr>
-      <w:r>
-        <w:t>Summary of model after 40 samples</w:t>
-      </w:r>
-    </w:p>
-    <w:tbl>
-      <w:tblPr>
-        <w:tblStyle w:val="TableGrid"/>
-        <w:tblW w:type="auto" w:w="0"/>
-        <w:tblLook w:firstColumn="1" w:firstRow="1" w:lastColumn="0" w:lastRow="0" w:noHBand="0" w:noVBand="1" w:val="04A0"/>
-      </w:tblPr>
-      <w:tblGrid>
-        <w:gridCol w:w="2880"/>
-        <w:gridCol w:w="2880"/>
-        <w:gridCol w:w="2880"/>
-      </w:tblGrid>
-      <w:tr>
-        <w:tc>
-          <w:tcPr>
-            <w:tcW w:type="dxa" w:w="2880"/>
-          </w:tcPr>
-          <w:p>
-            <w:r>
-              <w:t>Samples</w:t>
-            </w:r>
-          </w:p>
-        </w:tc>
-        <w:tc>
-          <w:tcPr>
-            <w:tcW w:type="dxa" w:w="2880"/>
-          </w:tcPr>
-          <w:p>
-            <w:r>
-              <w:t>Average Accuracy</w:t>
-            </w:r>
-          </w:p>
-        </w:tc>
-        <w:tc>
-          <w:tcPr>
-            <w:tcW w:type="dxa" w:w="2880"/>
-          </w:tcPr>
-          <w:p>
-            <w:r>
-              <w:t>Loss (Fail)</w:t>
-            </w:r>
-          </w:p>
-        </w:tc>
-      </w:tr>
-      <w:tr>
-        <w:tc>
-          <w:tcPr>
-            <w:tcW w:type="dxa" w:w="2880"/>
-          </w:tcPr>
-          <w:p>
-            <w:r>
-              <w:t>40</w:t>
-            </w:r>
-          </w:p>
-        </w:tc>
-        <w:tc>
-          <w:tcPr>
-            <w:tcW w:type="dxa" w:w="2880"/>
-          </w:tcPr>
-          <w:p>
-            <w:r>
-              <w:t>93.53%</w:t>
-            </w:r>
-          </w:p>
-        </w:tc>
-        <w:tc>
-          <w:tcPr>
-            <w:tcW w:type="dxa" w:w="2880"/>
-          </w:tcPr>
-          <w:p>
-            <w:r>
-              <w:t>6.47%</w:t>
-            </w:r>
-          </w:p>
-        </w:tc>
-      </w:tr>
-    </w:tbl>
-    <w:p>
-      <w:pPr>
-        <w:pStyle w:val="Heading1"/>
-      </w:pPr>
-      <w:r>
-        <w:t>Summary of model after 42 samples</w:t>
-      </w:r>
-    </w:p>
-    <w:tbl>
-      <w:tblPr>
-        <w:tblStyle w:val="TableGrid"/>
-        <w:tblW w:type="auto" w:w="0"/>
-        <w:tblLook w:firstColumn="1" w:firstRow="1" w:lastColumn="0" w:lastRow="0" w:noHBand="0" w:noVBand="1" w:val="04A0"/>
-      </w:tblPr>
-      <w:tblGrid>
-        <w:gridCol w:w="2880"/>
-        <w:gridCol w:w="2880"/>
-        <w:gridCol w:w="2880"/>
-      </w:tblGrid>
-      <w:tr>
-        <w:tc>
-          <w:tcPr>
-            <w:tcW w:type="dxa" w:w="2880"/>
-          </w:tcPr>
-          <w:p>
-            <w:r>
-              <w:t>Samples</w:t>
-            </w:r>
-          </w:p>
-        </w:tc>
-        <w:tc>
-          <w:tcPr>
-            <w:tcW w:type="dxa" w:w="2880"/>
-          </w:tcPr>
-          <w:p>
-            <w:r>
-              <w:t>Average Accuracy</w:t>
-            </w:r>
-          </w:p>
-        </w:tc>
-        <w:tc>
-          <w:tcPr>
-            <w:tcW w:type="dxa" w:w="2880"/>
-          </w:tcPr>
-          <w:p>
-            <w:r>
-              <w:t>Loss (Fail)</w:t>
-            </w:r>
-          </w:p>
-        </w:tc>
-      </w:tr>
-      <w:tr>
-        <w:tc>
-          <w:tcPr>
-            <w:tcW w:type="dxa" w:w="2880"/>
-          </w:tcPr>
-          <w:p>
-            <w:r>
-              <w:t>42</w:t>
-            </w:r>
-          </w:p>
-        </w:tc>
-        <w:tc>
-          <w:tcPr>
-            <w:tcW w:type="dxa" w:w="2880"/>
-          </w:tcPr>
-          <w:p>
-            <w:r>
-              <w:t>93.75%</w:t>
-            </w:r>
-          </w:p>
-        </w:tc>
-        <w:tc>
-          <w:tcPr>
-            <w:tcW w:type="dxa" w:w="2880"/>
-          </w:tcPr>
-          <w:p>
-            <w:r>
-              <w:t>6.25%</w:t>
-            </w:r>
-          </w:p>
-        </w:tc>
-      </w:tr>
-    </w:tbl>
-    <w:p>
-      <w:pPr>
-        <w:pStyle w:val="Heading1"/>
-      </w:pPr>
-      <w:r>
-        <w:t>Summary of model after 43 samples</w:t>
-      </w:r>
-    </w:p>
-    <w:tbl>
-      <w:tblPr>
-        <w:tblStyle w:val="TableGrid"/>
-        <w:tblW w:type="auto" w:w="0"/>
-        <w:tblLook w:firstColumn="1" w:firstRow="1" w:lastColumn="0" w:lastRow="0" w:noHBand="0" w:noVBand="1" w:val="04A0"/>
-      </w:tblPr>
-      <w:tblGrid>
-        <w:gridCol w:w="2880"/>
-        <w:gridCol w:w="2880"/>
-        <w:gridCol w:w="2880"/>
-      </w:tblGrid>
-      <w:tr>
-        <w:tc>
-          <w:tcPr>
-            <w:tcW w:type="dxa" w:w="2880"/>
-          </w:tcPr>
-          <w:p>
-            <w:r>
-              <w:t>Samples</w:t>
-            </w:r>
-          </w:p>
-        </w:tc>
-        <w:tc>
-          <w:tcPr>
-            <w:tcW w:type="dxa" w:w="2880"/>
-          </w:tcPr>
-          <w:p>
-            <w:r>
-              <w:t>Average Accuracy</w:t>
-            </w:r>
-          </w:p>
-        </w:tc>
-        <w:tc>
-          <w:tcPr>
-            <w:tcW w:type="dxa" w:w="2880"/>
-          </w:tcPr>
-          <w:p>
-            <w:r>
-              <w:t>Loss (Fail)</w:t>
-            </w:r>
-          </w:p>
-        </w:tc>
-      </w:tr>
-      <w:tr>
-        <w:tc>
-          <w:tcPr>
-            <w:tcW w:type="dxa" w:w="2880"/>
-          </w:tcPr>
-          <w:p>
-            <w:r>
-              <w:t>43</w:t>
-            </w:r>
-          </w:p>
-        </w:tc>
-        <w:tc>
-          <w:tcPr>
-            <w:tcW w:type="dxa" w:w="2880"/>
-          </w:tcPr>
-          <w:p>
-            <w:r>
-              <w:t>93.90%</w:t>
-            </w:r>
-          </w:p>
-        </w:tc>
-        <w:tc>
-          <w:tcPr>
-            <w:tcW w:type="dxa" w:w="2880"/>
-          </w:tcPr>
-          <w:p>
-            <w:r>
-              <w:t>6.10%</w:t>
-            </w:r>
-          </w:p>
-        </w:tc>
-      </w:tr>
-    </w:tbl>
-    <w:p>
-      <w:pPr>
-        <w:pStyle w:val="Heading1"/>
-      </w:pPr>
-      <w:r>
-        <w:t>Summary of model after 44 samples</w:t>
-      </w:r>
-    </w:p>
-    <w:tbl>
-      <w:tblPr>
-        <w:tblStyle w:val="TableGrid"/>
-        <w:tblW w:type="auto" w:w="0"/>
-        <w:tblLook w:firstColumn="1" w:firstRow="1" w:lastColumn="0" w:lastRow="0" w:noHBand="0" w:noVBand="1" w:val="04A0"/>
-      </w:tblPr>
-      <w:tblGrid>
-        <w:gridCol w:w="2880"/>
-        <w:gridCol w:w="2880"/>
-        <w:gridCol w:w="2880"/>
-      </w:tblGrid>
-      <w:tr>
-        <w:tc>
-          <w:tcPr>
-            <w:tcW w:type="dxa" w:w="2880"/>
-          </w:tcPr>
-          <w:p>
-            <w:r>
-              <w:t>Samples</w:t>
-            </w:r>
-          </w:p>
-        </w:tc>
-        <w:tc>
-          <w:tcPr>
-            <w:tcW w:type="dxa" w:w="2880"/>
-          </w:tcPr>
-          <w:p>
-            <w:r>
-              <w:t>Average Accuracy</w:t>
-            </w:r>
-          </w:p>
-        </w:tc>
-        <w:tc>
-          <w:tcPr>
-            <w:tcW w:type="dxa" w:w="2880"/>
-          </w:tcPr>
-          <w:p>
-            <w:r>
-              <w:t>Loss (Fail)</w:t>
-            </w:r>
-          </w:p>
-        </w:tc>
-      </w:tr>
-      <w:tr>
-        <w:tc>
-          <w:tcPr>
-            <w:tcW w:type="dxa" w:w="2880"/>
-          </w:tcPr>
-          <w:p>
-            <w:r>
-              <w:t>44</w:t>
-            </w:r>
-          </w:p>
-        </w:tc>
-        <w:tc>
-          <w:tcPr>
-            <w:tcW w:type="dxa" w:w="2880"/>
-          </w:tcPr>
-          <w:p>
-            <w:r>
-              <w:t>94.04%</w:t>
-            </w:r>
-          </w:p>
-        </w:tc>
-        <w:tc>
-          <w:tcPr>
-            <w:tcW w:type="dxa" w:w="2880"/>
-          </w:tcPr>
-          <w:p>
-            <w:r>
-              <w:t>5.96%</w:t>
+              <w:t>6.06%</w:t>
             </w:r>
           </w:p>
         </w:tc>

</xml_diff>

<commit_message>
Fix(YOLO): fix accuracy calculated
</commit_message>
<xml_diff>
--- a/summary.docx
+++ b/summary.docx
@@ -675,6 +675,1266 @@
         </w:tc>
       </w:tr>
     </w:tbl>
+    <w:p>
+      <w:pPr>
+        <w:pStyle w:val="Heading1"/>
+      </w:pPr>
+      <w:r>
+        <w:t>Summary of model after 299 samples</w:t>
+      </w:r>
+    </w:p>
+    <w:tbl>
+      <w:tblPr>
+        <w:tblStyle w:val="TableGrid"/>
+        <w:tblW w:type="auto" w:w="0"/>
+        <w:tblLook w:firstColumn="1" w:firstRow="1" w:lastColumn="0" w:lastRow="0" w:noHBand="0" w:noVBand="1" w:val="04A0"/>
+      </w:tblPr>
+      <w:tblGrid>
+        <w:gridCol w:w="2880"/>
+        <w:gridCol w:w="2880"/>
+        <w:gridCol w:w="2880"/>
+      </w:tblGrid>
+      <w:tr>
+        <w:tc>
+          <w:tcPr>
+            <w:tcW w:type="dxa" w:w="2880"/>
+          </w:tcPr>
+          <w:p>
+            <w:r>
+              <w:t>Samples</w:t>
+            </w:r>
+          </w:p>
+        </w:tc>
+        <w:tc>
+          <w:tcPr>
+            <w:tcW w:type="dxa" w:w="2880"/>
+          </w:tcPr>
+          <w:p>
+            <w:r>
+              <w:t>Average Accuracy</w:t>
+            </w:r>
+          </w:p>
+        </w:tc>
+        <w:tc>
+          <w:tcPr>
+            <w:tcW w:type="dxa" w:w="2880"/>
+          </w:tcPr>
+          <w:p>
+            <w:r>
+              <w:t>Loss (Fail)</w:t>
+            </w:r>
+          </w:p>
+        </w:tc>
+      </w:tr>
+      <w:tr>
+        <w:tc>
+          <w:tcPr>
+            <w:tcW w:type="dxa" w:w="2880"/>
+          </w:tcPr>
+          <w:p>
+            <w:r>
+              <w:t>299</w:t>
+            </w:r>
+          </w:p>
+        </w:tc>
+        <w:tc>
+          <w:tcPr>
+            <w:tcW w:type="dxa" w:w="2880"/>
+          </w:tcPr>
+          <w:p>
+            <w:r>
+              <w:t>93.96%</w:t>
+            </w:r>
+          </w:p>
+        </w:tc>
+        <w:tc>
+          <w:tcPr>
+            <w:tcW w:type="dxa" w:w="2880"/>
+          </w:tcPr>
+          <w:p>
+            <w:r>
+              <w:t>6.04%</w:t>
+            </w:r>
+          </w:p>
+        </w:tc>
+      </w:tr>
+    </w:tbl>
+    <w:p>
+      <w:pPr>
+        <w:pStyle w:val="Heading1"/>
+      </w:pPr>
+      <w:r>
+        <w:t>Summary of model after 300 samples</w:t>
+      </w:r>
+    </w:p>
+    <w:tbl>
+      <w:tblPr>
+        <w:tblStyle w:val="TableGrid"/>
+        <w:tblW w:type="auto" w:w="0"/>
+        <w:tblLook w:firstColumn="1" w:firstRow="1" w:lastColumn="0" w:lastRow="0" w:noHBand="0" w:noVBand="1" w:val="04A0"/>
+      </w:tblPr>
+      <w:tblGrid>
+        <w:gridCol w:w="2880"/>
+        <w:gridCol w:w="2880"/>
+        <w:gridCol w:w="2880"/>
+      </w:tblGrid>
+      <w:tr>
+        <w:tc>
+          <w:tcPr>
+            <w:tcW w:type="dxa" w:w="2880"/>
+          </w:tcPr>
+          <w:p>
+            <w:r>
+              <w:t>Samples</w:t>
+            </w:r>
+          </w:p>
+        </w:tc>
+        <w:tc>
+          <w:tcPr>
+            <w:tcW w:type="dxa" w:w="2880"/>
+          </w:tcPr>
+          <w:p>
+            <w:r>
+              <w:t>Average Accuracy</w:t>
+            </w:r>
+          </w:p>
+        </w:tc>
+        <w:tc>
+          <w:tcPr>
+            <w:tcW w:type="dxa" w:w="2880"/>
+          </w:tcPr>
+          <w:p>
+            <w:r>
+              <w:t>Loss (Fail)</w:t>
+            </w:r>
+          </w:p>
+        </w:tc>
+      </w:tr>
+      <w:tr>
+        <w:tc>
+          <w:tcPr>
+            <w:tcW w:type="dxa" w:w="2880"/>
+          </w:tcPr>
+          <w:p>
+            <w:r>
+              <w:t>300</w:t>
+            </w:r>
+          </w:p>
+        </w:tc>
+        <w:tc>
+          <w:tcPr>
+            <w:tcW w:type="dxa" w:w="2880"/>
+          </w:tcPr>
+          <w:p>
+            <w:r>
+              <w:t>93.98%</w:t>
+            </w:r>
+          </w:p>
+        </w:tc>
+        <w:tc>
+          <w:tcPr>
+            <w:tcW w:type="dxa" w:w="2880"/>
+          </w:tcPr>
+          <w:p>
+            <w:r>
+              <w:t>6.02%</w:t>
+            </w:r>
+          </w:p>
+        </w:tc>
+      </w:tr>
+    </w:tbl>
+    <w:p>
+      <w:pPr>
+        <w:pStyle w:val="Heading1"/>
+      </w:pPr>
+      <w:r>
+        <w:t>Summary of model after 301 samples</w:t>
+      </w:r>
+    </w:p>
+    <w:tbl>
+      <w:tblPr>
+        <w:tblStyle w:val="TableGrid"/>
+        <w:tblW w:type="auto" w:w="0"/>
+        <w:tblLook w:firstColumn="1" w:firstRow="1" w:lastColumn="0" w:lastRow="0" w:noHBand="0" w:noVBand="1" w:val="04A0"/>
+      </w:tblPr>
+      <w:tblGrid>
+        <w:gridCol w:w="2880"/>
+        <w:gridCol w:w="2880"/>
+        <w:gridCol w:w="2880"/>
+      </w:tblGrid>
+      <w:tr>
+        <w:tc>
+          <w:tcPr>
+            <w:tcW w:type="dxa" w:w="2880"/>
+          </w:tcPr>
+          <w:p>
+            <w:r>
+              <w:t>Samples</w:t>
+            </w:r>
+          </w:p>
+        </w:tc>
+        <w:tc>
+          <w:tcPr>
+            <w:tcW w:type="dxa" w:w="2880"/>
+          </w:tcPr>
+          <w:p>
+            <w:r>
+              <w:t>Average Accuracy</w:t>
+            </w:r>
+          </w:p>
+        </w:tc>
+        <w:tc>
+          <w:tcPr>
+            <w:tcW w:type="dxa" w:w="2880"/>
+          </w:tcPr>
+          <w:p>
+            <w:r>
+              <w:t>Loss (Fail)</w:t>
+            </w:r>
+          </w:p>
+        </w:tc>
+      </w:tr>
+      <w:tr>
+        <w:tc>
+          <w:tcPr>
+            <w:tcW w:type="dxa" w:w="2880"/>
+          </w:tcPr>
+          <w:p>
+            <w:r>
+              <w:t>301</w:t>
+            </w:r>
+          </w:p>
+        </w:tc>
+        <w:tc>
+          <w:tcPr>
+            <w:tcW w:type="dxa" w:w="2880"/>
+          </w:tcPr>
+          <w:p>
+            <w:r>
+              <w:t>94.00%</w:t>
+            </w:r>
+          </w:p>
+        </w:tc>
+        <w:tc>
+          <w:tcPr>
+            <w:tcW w:type="dxa" w:w="2880"/>
+          </w:tcPr>
+          <w:p>
+            <w:r>
+              <w:t>6.00%</w:t>
+            </w:r>
+          </w:p>
+        </w:tc>
+      </w:tr>
+    </w:tbl>
+    <w:p>
+      <w:pPr>
+        <w:pStyle w:val="Heading1"/>
+      </w:pPr>
+      <w:r>
+        <w:t>Summary of model after 302 samples</w:t>
+      </w:r>
+    </w:p>
+    <w:tbl>
+      <w:tblPr>
+        <w:tblStyle w:val="TableGrid"/>
+        <w:tblW w:type="auto" w:w="0"/>
+        <w:tblLook w:firstColumn="1" w:firstRow="1" w:lastColumn="0" w:lastRow="0" w:noHBand="0" w:noVBand="1" w:val="04A0"/>
+      </w:tblPr>
+      <w:tblGrid>
+        <w:gridCol w:w="2880"/>
+        <w:gridCol w:w="2880"/>
+        <w:gridCol w:w="2880"/>
+      </w:tblGrid>
+      <w:tr>
+        <w:tc>
+          <w:tcPr>
+            <w:tcW w:type="dxa" w:w="2880"/>
+          </w:tcPr>
+          <w:p>
+            <w:r>
+              <w:t>Samples</w:t>
+            </w:r>
+          </w:p>
+        </w:tc>
+        <w:tc>
+          <w:tcPr>
+            <w:tcW w:type="dxa" w:w="2880"/>
+          </w:tcPr>
+          <w:p>
+            <w:r>
+              <w:t>Average Accuracy</w:t>
+            </w:r>
+          </w:p>
+        </w:tc>
+        <w:tc>
+          <w:tcPr>
+            <w:tcW w:type="dxa" w:w="2880"/>
+          </w:tcPr>
+          <w:p>
+            <w:r>
+              <w:t>Loss (Fail)</w:t>
+            </w:r>
+          </w:p>
+        </w:tc>
+      </w:tr>
+      <w:tr>
+        <w:tc>
+          <w:tcPr>
+            <w:tcW w:type="dxa" w:w="2880"/>
+          </w:tcPr>
+          <w:p>
+            <w:r>
+              <w:t>302</w:t>
+            </w:r>
+          </w:p>
+        </w:tc>
+        <w:tc>
+          <w:tcPr>
+            <w:tcW w:type="dxa" w:w="2880"/>
+          </w:tcPr>
+          <w:p>
+            <w:r>
+              <w:t>94.02%</w:t>
+            </w:r>
+          </w:p>
+        </w:tc>
+        <w:tc>
+          <w:tcPr>
+            <w:tcW w:type="dxa" w:w="2880"/>
+          </w:tcPr>
+          <w:p>
+            <w:r>
+              <w:t>5.98%</w:t>
+            </w:r>
+          </w:p>
+        </w:tc>
+      </w:tr>
+    </w:tbl>
+    <w:p>
+      <w:pPr>
+        <w:pStyle w:val="Heading1"/>
+      </w:pPr>
+      <w:r>
+        <w:t>Summary of model after 303 samples</w:t>
+      </w:r>
+    </w:p>
+    <w:tbl>
+      <w:tblPr>
+        <w:tblStyle w:val="TableGrid"/>
+        <w:tblW w:type="auto" w:w="0"/>
+        <w:tblLook w:firstColumn="1" w:firstRow="1" w:lastColumn="0" w:lastRow="0" w:noHBand="0" w:noVBand="1" w:val="04A0"/>
+      </w:tblPr>
+      <w:tblGrid>
+        <w:gridCol w:w="2880"/>
+        <w:gridCol w:w="2880"/>
+        <w:gridCol w:w="2880"/>
+      </w:tblGrid>
+      <w:tr>
+        <w:tc>
+          <w:tcPr>
+            <w:tcW w:type="dxa" w:w="2880"/>
+          </w:tcPr>
+          <w:p>
+            <w:r>
+              <w:t>Samples</w:t>
+            </w:r>
+          </w:p>
+        </w:tc>
+        <w:tc>
+          <w:tcPr>
+            <w:tcW w:type="dxa" w:w="2880"/>
+          </w:tcPr>
+          <w:p>
+            <w:r>
+              <w:t>Average Accuracy</w:t>
+            </w:r>
+          </w:p>
+        </w:tc>
+        <w:tc>
+          <w:tcPr>
+            <w:tcW w:type="dxa" w:w="2880"/>
+          </w:tcPr>
+          <w:p>
+            <w:r>
+              <w:t>Loss (Fail)</w:t>
+            </w:r>
+          </w:p>
+        </w:tc>
+      </w:tr>
+      <w:tr>
+        <w:tc>
+          <w:tcPr>
+            <w:tcW w:type="dxa" w:w="2880"/>
+          </w:tcPr>
+          <w:p>
+            <w:r>
+              <w:t>303</w:t>
+            </w:r>
+          </w:p>
+        </w:tc>
+        <w:tc>
+          <w:tcPr>
+            <w:tcW w:type="dxa" w:w="2880"/>
+          </w:tcPr>
+          <w:p>
+            <w:r>
+              <w:t>94.04%</w:t>
+            </w:r>
+          </w:p>
+        </w:tc>
+        <w:tc>
+          <w:tcPr>
+            <w:tcW w:type="dxa" w:w="2880"/>
+          </w:tcPr>
+          <w:p>
+            <w:r>
+              <w:t>5.96%</w:t>
+            </w:r>
+          </w:p>
+        </w:tc>
+      </w:tr>
+    </w:tbl>
+    <w:p>
+      <w:pPr>
+        <w:pStyle w:val="Heading1"/>
+      </w:pPr>
+      <w:r>
+        <w:t>Summary of model after 304 samples</w:t>
+      </w:r>
+    </w:p>
+    <w:tbl>
+      <w:tblPr>
+        <w:tblStyle w:val="TableGrid"/>
+        <w:tblW w:type="auto" w:w="0"/>
+        <w:tblLook w:firstColumn="1" w:firstRow="1" w:lastColumn="0" w:lastRow="0" w:noHBand="0" w:noVBand="1" w:val="04A0"/>
+      </w:tblPr>
+      <w:tblGrid>
+        <w:gridCol w:w="2880"/>
+        <w:gridCol w:w="2880"/>
+        <w:gridCol w:w="2880"/>
+      </w:tblGrid>
+      <w:tr>
+        <w:tc>
+          <w:tcPr>
+            <w:tcW w:type="dxa" w:w="2880"/>
+          </w:tcPr>
+          <w:p>
+            <w:r>
+              <w:t>Samples</w:t>
+            </w:r>
+          </w:p>
+        </w:tc>
+        <w:tc>
+          <w:tcPr>
+            <w:tcW w:type="dxa" w:w="2880"/>
+          </w:tcPr>
+          <w:p>
+            <w:r>
+              <w:t>Average Accuracy</w:t>
+            </w:r>
+          </w:p>
+        </w:tc>
+        <w:tc>
+          <w:tcPr>
+            <w:tcW w:type="dxa" w:w="2880"/>
+          </w:tcPr>
+          <w:p>
+            <w:r>
+              <w:t>Loss (Fail)</w:t>
+            </w:r>
+          </w:p>
+        </w:tc>
+      </w:tr>
+      <w:tr>
+        <w:tc>
+          <w:tcPr>
+            <w:tcW w:type="dxa" w:w="2880"/>
+          </w:tcPr>
+          <w:p>
+            <w:r>
+              <w:t>304</w:t>
+            </w:r>
+          </w:p>
+        </w:tc>
+        <w:tc>
+          <w:tcPr>
+            <w:tcW w:type="dxa" w:w="2880"/>
+          </w:tcPr>
+          <w:p>
+            <w:r>
+              <w:t>94.06%</w:t>
+            </w:r>
+          </w:p>
+        </w:tc>
+        <w:tc>
+          <w:tcPr>
+            <w:tcW w:type="dxa" w:w="2880"/>
+          </w:tcPr>
+          <w:p>
+            <w:r>
+              <w:t>5.94%</w:t>
+            </w:r>
+          </w:p>
+        </w:tc>
+      </w:tr>
+    </w:tbl>
+    <w:p>
+      <w:pPr>
+        <w:pStyle w:val="Heading1"/>
+      </w:pPr>
+      <w:r>
+        <w:t>Summary of model after 305 samples</w:t>
+      </w:r>
+    </w:p>
+    <w:tbl>
+      <w:tblPr>
+        <w:tblStyle w:val="TableGrid"/>
+        <w:tblW w:type="auto" w:w="0"/>
+        <w:tblLook w:firstColumn="1" w:firstRow="1" w:lastColumn="0" w:lastRow="0" w:noHBand="0" w:noVBand="1" w:val="04A0"/>
+      </w:tblPr>
+      <w:tblGrid>
+        <w:gridCol w:w="2880"/>
+        <w:gridCol w:w="2880"/>
+        <w:gridCol w:w="2880"/>
+      </w:tblGrid>
+      <w:tr>
+        <w:tc>
+          <w:tcPr>
+            <w:tcW w:type="dxa" w:w="2880"/>
+          </w:tcPr>
+          <w:p>
+            <w:r>
+              <w:t>Samples</w:t>
+            </w:r>
+          </w:p>
+        </w:tc>
+        <w:tc>
+          <w:tcPr>
+            <w:tcW w:type="dxa" w:w="2880"/>
+          </w:tcPr>
+          <w:p>
+            <w:r>
+              <w:t>Average Accuracy</w:t>
+            </w:r>
+          </w:p>
+        </w:tc>
+        <w:tc>
+          <w:tcPr>
+            <w:tcW w:type="dxa" w:w="2880"/>
+          </w:tcPr>
+          <w:p>
+            <w:r>
+              <w:t>Loss (Fail)</w:t>
+            </w:r>
+          </w:p>
+        </w:tc>
+      </w:tr>
+      <w:tr>
+        <w:tc>
+          <w:tcPr>
+            <w:tcW w:type="dxa" w:w="2880"/>
+          </w:tcPr>
+          <w:p>
+            <w:r>
+              <w:t>305</w:t>
+            </w:r>
+          </w:p>
+        </w:tc>
+        <w:tc>
+          <w:tcPr>
+            <w:tcW w:type="dxa" w:w="2880"/>
+          </w:tcPr>
+          <w:p>
+            <w:r>
+              <w:t>94.08%</w:t>
+            </w:r>
+          </w:p>
+        </w:tc>
+        <w:tc>
+          <w:tcPr>
+            <w:tcW w:type="dxa" w:w="2880"/>
+          </w:tcPr>
+          <w:p>
+            <w:r>
+              <w:t>5.92%</w:t>
+            </w:r>
+          </w:p>
+        </w:tc>
+      </w:tr>
+    </w:tbl>
+    <w:p>
+      <w:pPr>
+        <w:pStyle w:val="Heading1"/>
+      </w:pPr>
+      <w:r>
+        <w:t>Summary of model after 306 samples</w:t>
+      </w:r>
+    </w:p>
+    <w:tbl>
+      <w:tblPr>
+        <w:tblStyle w:val="TableGrid"/>
+        <w:tblW w:type="auto" w:w="0"/>
+        <w:tblLook w:firstColumn="1" w:firstRow="1" w:lastColumn="0" w:lastRow="0" w:noHBand="0" w:noVBand="1" w:val="04A0"/>
+      </w:tblPr>
+      <w:tblGrid>
+        <w:gridCol w:w="2880"/>
+        <w:gridCol w:w="2880"/>
+        <w:gridCol w:w="2880"/>
+      </w:tblGrid>
+      <w:tr>
+        <w:tc>
+          <w:tcPr>
+            <w:tcW w:type="dxa" w:w="2880"/>
+          </w:tcPr>
+          <w:p>
+            <w:r>
+              <w:t>Samples</w:t>
+            </w:r>
+          </w:p>
+        </w:tc>
+        <w:tc>
+          <w:tcPr>
+            <w:tcW w:type="dxa" w:w="2880"/>
+          </w:tcPr>
+          <w:p>
+            <w:r>
+              <w:t>Average Accuracy</w:t>
+            </w:r>
+          </w:p>
+        </w:tc>
+        <w:tc>
+          <w:tcPr>
+            <w:tcW w:type="dxa" w:w="2880"/>
+          </w:tcPr>
+          <w:p>
+            <w:r>
+              <w:t>Loss (Fail)</w:t>
+            </w:r>
+          </w:p>
+        </w:tc>
+      </w:tr>
+      <w:tr>
+        <w:tc>
+          <w:tcPr>
+            <w:tcW w:type="dxa" w:w="2880"/>
+          </w:tcPr>
+          <w:p>
+            <w:r>
+              <w:t>306</w:t>
+            </w:r>
+          </w:p>
+        </w:tc>
+        <w:tc>
+          <w:tcPr>
+            <w:tcW w:type="dxa" w:w="2880"/>
+          </w:tcPr>
+          <w:p>
+            <w:r>
+              <w:t>94.10%</w:t>
+            </w:r>
+          </w:p>
+        </w:tc>
+        <w:tc>
+          <w:tcPr>
+            <w:tcW w:type="dxa" w:w="2880"/>
+          </w:tcPr>
+          <w:p>
+            <w:r>
+              <w:t>5.90%</w:t>
+            </w:r>
+          </w:p>
+        </w:tc>
+      </w:tr>
+    </w:tbl>
+    <w:p>
+      <w:pPr>
+        <w:pStyle w:val="Heading1"/>
+      </w:pPr>
+      <w:r>
+        <w:t>Summary of model after 307 samples</w:t>
+      </w:r>
+    </w:p>
+    <w:tbl>
+      <w:tblPr>
+        <w:tblStyle w:val="TableGrid"/>
+        <w:tblW w:type="auto" w:w="0"/>
+        <w:tblLook w:firstColumn="1" w:firstRow="1" w:lastColumn="0" w:lastRow="0" w:noHBand="0" w:noVBand="1" w:val="04A0"/>
+      </w:tblPr>
+      <w:tblGrid>
+        <w:gridCol w:w="2880"/>
+        <w:gridCol w:w="2880"/>
+        <w:gridCol w:w="2880"/>
+      </w:tblGrid>
+      <w:tr>
+        <w:tc>
+          <w:tcPr>
+            <w:tcW w:type="dxa" w:w="2880"/>
+          </w:tcPr>
+          <w:p>
+            <w:r>
+              <w:t>Samples</w:t>
+            </w:r>
+          </w:p>
+        </w:tc>
+        <w:tc>
+          <w:tcPr>
+            <w:tcW w:type="dxa" w:w="2880"/>
+          </w:tcPr>
+          <w:p>
+            <w:r>
+              <w:t>Average Accuracy</w:t>
+            </w:r>
+          </w:p>
+        </w:tc>
+        <w:tc>
+          <w:tcPr>
+            <w:tcW w:type="dxa" w:w="2880"/>
+          </w:tcPr>
+          <w:p>
+            <w:r>
+              <w:t>Loss (Fail)</w:t>
+            </w:r>
+          </w:p>
+        </w:tc>
+      </w:tr>
+      <w:tr>
+        <w:tc>
+          <w:tcPr>
+            <w:tcW w:type="dxa" w:w="2880"/>
+          </w:tcPr>
+          <w:p>
+            <w:r>
+              <w:t>307</w:t>
+            </w:r>
+          </w:p>
+        </w:tc>
+        <w:tc>
+          <w:tcPr>
+            <w:tcW w:type="dxa" w:w="2880"/>
+          </w:tcPr>
+          <w:p>
+            <w:r>
+              <w:t>94.12%</w:t>
+            </w:r>
+          </w:p>
+        </w:tc>
+        <w:tc>
+          <w:tcPr>
+            <w:tcW w:type="dxa" w:w="2880"/>
+          </w:tcPr>
+          <w:p>
+            <w:r>
+              <w:t>5.88%</w:t>
+            </w:r>
+          </w:p>
+        </w:tc>
+      </w:tr>
+    </w:tbl>
+    <w:p>
+      <w:pPr>
+        <w:pStyle w:val="Heading1"/>
+      </w:pPr>
+      <w:r>
+        <w:t>Summary of model after 308 samples</w:t>
+      </w:r>
+    </w:p>
+    <w:tbl>
+      <w:tblPr>
+        <w:tblStyle w:val="TableGrid"/>
+        <w:tblW w:type="auto" w:w="0"/>
+        <w:tblLook w:firstColumn="1" w:firstRow="1" w:lastColumn="0" w:lastRow="0" w:noHBand="0" w:noVBand="1" w:val="04A0"/>
+      </w:tblPr>
+      <w:tblGrid>
+        <w:gridCol w:w="2880"/>
+        <w:gridCol w:w="2880"/>
+        <w:gridCol w:w="2880"/>
+      </w:tblGrid>
+      <w:tr>
+        <w:tc>
+          <w:tcPr>
+            <w:tcW w:type="dxa" w:w="2880"/>
+          </w:tcPr>
+          <w:p>
+            <w:r>
+              <w:t>Samples</w:t>
+            </w:r>
+          </w:p>
+        </w:tc>
+        <w:tc>
+          <w:tcPr>
+            <w:tcW w:type="dxa" w:w="2880"/>
+          </w:tcPr>
+          <w:p>
+            <w:r>
+              <w:t>Average Accuracy</w:t>
+            </w:r>
+          </w:p>
+        </w:tc>
+        <w:tc>
+          <w:tcPr>
+            <w:tcW w:type="dxa" w:w="2880"/>
+          </w:tcPr>
+          <w:p>
+            <w:r>
+              <w:t>Loss (Fail)</w:t>
+            </w:r>
+          </w:p>
+        </w:tc>
+      </w:tr>
+      <w:tr>
+        <w:tc>
+          <w:tcPr>
+            <w:tcW w:type="dxa" w:w="2880"/>
+          </w:tcPr>
+          <w:p>
+            <w:r>
+              <w:t>308</w:t>
+            </w:r>
+          </w:p>
+        </w:tc>
+        <w:tc>
+          <w:tcPr>
+            <w:tcW w:type="dxa" w:w="2880"/>
+          </w:tcPr>
+          <w:p>
+            <w:r>
+              <w:t>94.14%</w:t>
+            </w:r>
+          </w:p>
+        </w:tc>
+        <w:tc>
+          <w:tcPr>
+            <w:tcW w:type="dxa" w:w="2880"/>
+          </w:tcPr>
+          <w:p>
+            <w:r>
+              <w:t>5.86%</w:t>
+            </w:r>
+          </w:p>
+        </w:tc>
+      </w:tr>
+    </w:tbl>
+    <w:p>
+      <w:pPr>
+        <w:pStyle w:val="Heading1"/>
+      </w:pPr>
+      <w:r>
+        <w:t>Summary of model after 309 samples</w:t>
+      </w:r>
+    </w:p>
+    <w:tbl>
+      <w:tblPr>
+        <w:tblStyle w:val="TableGrid"/>
+        <w:tblW w:type="auto" w:w="0"/>
+        <w:tblLook w:firstColumn="1" w:firstRow="1" w:lastColumn="0" w:lastRow="0" w:noHBand="0" w:noVBand="1" w:val="04A0"/>
+      </w:tblPr>
+      <w:tblGrid>
+        <w:gridCol w:w="2880"/>
+        <w:gridCol w:w="2880"/>
+        <w:gridCol w:w="2880"/>
+      </w:tblGrid>
+      <w:tr>
+        <w:tc>
+          <w:tcPr>
+            <w:tcW w:type="dxa" w:w="2880"/>
+          </w:tcPr>
+          <w:p>
+            <w:r>
+              <w:t>Samples</w:t>
+            </w:r>
+          </w:p>
+        </w:tc>
+        <w:tc>
+          <w:tcPr>
+            <w:tcW w:type="dxa" w:w="2880"/>
+          </w:tcPr>
+          <w:p>
+            <w:r>
+              <w:t>Average Accuracy</w:t>
+            </w:r>
+          </w:p>
+        </w:tc>
+        <w:tc>
+          <w:tcPr>
+            <w:tcW w:type="dxa" w:w="2880"/>
+          </w:tcPr>
+          <w:p>
+            <w:r>
+              <w:t>Loss (Fail)</w:t>
+            </w:r>
+          </w:p>
+        </w:tc>
+      </w:tr>
+      <w:tr>
+        <w:tc>
+          <w:tcPr>
+            <w:tcW w:type="dxa" w:w="2880"/>
+          </w:tcPr>
+          <w:p>
+            <w:r>
+              <w:t>309</w:t>
+            </w:r>
+          </w:p>
+        </w:tc>
+        <w:tc>
+          <w:tcPr>
+            <w:tcW w:type="dxa" w:w="2880"/>
+          </w:tcPr>
+          <w:p>
+            <w:r>
+              <w:t>94.15%</w:t>
+            </w:r>
+          </w:p>
+        </w:tc>
+        <w:tc>
+          <w:tcPr>
+            <w:tcW w:type="dxa" w:w="2880"/>
+          </w:tcPr>
+          <w:p>
+            <w:r>
+              <w:t>5.85%</w:t>
+            </w:r>
+          </w:p>
+        </w:tc>
+      </w:tr>
+    </w:tbl>
+    <w:p>
+      <w:pPr>
+        <w:pStyle w:val="Heading1"/>
+      </w:pPr>
+      <w:r>
+        <w:t>Summary of model after 310 samples</w:t>
+      </w:r>
+    </w:p>
+    <w:tbl>
+      <w:tblPr>
+        <w:tblStyle w:val="TableGrid"/>
+        <w:tblW w:type="auto" w:w="0"/>
+        <w:tblLook w:firstColumn="1" w:firstRow="1" w:lastColumn="0" w:lastRow="0" w:noHBand="0" w:noVBand="1" w:val="04A0"/>
+      </w:tblPr>
+      <w:tblGrid>
+        <w:gridCol w:w="2880"/>
+        <w:gridCol w:w="2880"/>
+        <w:gridCol w:w="2880"/>
+      </w:tblGrid>
+      <w:tr>
+        <w:tc>
+          <w:tcPr>
+            <w:tcW w:type="dxa" w:w="2880"/>
+          </w:tcPr>
+          <w:p>
+            <w:r>
+              <w:t>Samples</w:t>
+            </w:r>
+          </w:p>
+        </w:tc>
+        <w:tc>
+          <w:tcPr>
+            <w:tcW w:type="dxa" w:w="2880"/>
+          </w:tcPr>
+          <w:p>
+            <w:r>
+              <w:t>Average Accuracy</w:t>
+            </w:r>
+          </w:p>
+        </w:tc>
+        <w:tc>
+          <w:tcPr>
+            <w:tcW w:type="dxa" w:w="2880"/>
+          </w:tcPr>
+          <w:p>
+            <w:r>
+              <w:t>Loss (Fail)</w:t>
+            </w:r>
+          </w:p>
+        </w:tc>
+      </w:tr>
+      <w:tr>
+        <w:tc>
+          <w:tcPr>
+            <w:tcW w:type="dxa" w:w="2880"/>
+          </w:tcPr>
+          <w:p>
+            <w:r>
+              <w:t>310</w:t>
+            </w:r>
+          </w:p>
+        </w:tc>
+        <w:tc>
+          <w:tcPr>
+            <w:tcW w:type="dxa" w:w="2880"/>
+          </w:tcPr>
+          <w:p>
+            <w:r>
+              <w:t>94.17%</w:t>
+            </w:r>
+          </w:p>
+        </w:tc>
+        <w:tc>
+          <w:tcPr>
+            <w:tcW w:type="dxa" w:w="2880"/>
+          </w:tcPr>
+          <w:p>
+            <w:r>
+              <w:t>5.83%</w:t>
+            </w:r>
+          </w:p>
+        </w:tc>
+      </w:tr>
+    </w:tbl>
+    <w:p>
+      <w:pPr>
+        <w:pStyle w:val="Heading1"/>
+      </w:pPr>
+      <w:r>
+        <w:t>Summary of model after 311 samples</w:t>
+      </w:r>
+    </w:p>
+    <w:tbl>
+      <w:tblPr>
+        <w:tblStyle w:val="TableGrid"/>
+        <w:tblW w:type="auto" w:w="0"/>
+        <w:tblLook w:firstColumn="1" w:firstRow="1" w:lastColumn="0" w:lastRow="0" w:noHBand="0" w:noVBand="1" w:val="04A0"/>
+      </w:tblPr>
+      <w:tblGrid>
+        <w:gridCol w:w="2880"/>
+        <w:gridCol w:w="2880"/>
+        <w:gridCol w:w="2880"/>
+      </w:tblGrid>
+      <w:tr>
+        <w:tc>
+          <w:tcPr>
+            <w:tcW w:type="dxa" w:w="2880"/>
+          </w:tcPr>
+          <w:p>
+            <w:r>
+              <w:t>Samples</w:t>
+            </w:r>
+          </w:p>
+        </w:tc>
+        <w:tc>
+          <w:tcPr>
+            <w:tcW w:type="dxa" w:w="2880"/>
+          </w:tcPr>
+          <w:p>
+            <w:r>
+              <w:t>Average Accuracy</w:t>
+            </w:r>
+          </w:p>
+        </w:tc>
+        <w:tc>
+          <w:tcPr>
+            <w:tcW w:type="dxa" w:w="2880"/>
+          </w:tcPr>
+          <w:p>
+            <w:r>
+              <w:t>Loss (Fail)</w:t>
+            </w:r>
+          </w:p>
+        </w:tc>
+      </w:tr>
+      <w:tr>
+        <w:tc>
+          <w:tcPr>
+            <w:tcW w:type="dxa" w:w="2880"/>
+          </w:tcPr>
+          <w:p>
+            <w:r>
+              <w:t>311</w:t>
+            </w:r>
+          </w:p>
+        </w:tc>
+        <w:tc>
+          <w:tcPr>
+            <w:tcW w:type="dxa" w:w="2880"/>
+          </w:tcPr>
+          <w:p>
+            <w:r>
+              <w:t>94.18%</w:t>
+            </w:r>
+          </w:p>
+        </w:tc>
+        <w:tc>
+          <w:tcPr>
+            <w:tcW w:type="dxa" w:w="2880"/>
+          </w:tcPr>
+          <w:p>
+            <w:r>
+              <w:t>5.82%</w:t>
+            </w:r>
+          </w:p>
+        </w:tc>
+      </w:tr>
+    </w:tbl>
+    <w:p>
+      <w:pPr>
+        <w:pStyle w:val="Heading1"/>
+      </w:pPr>
+      <w:r>
+        <w:t>Summary of model after 312 samples</w:t>
+      </w:r>
+    </w:p>
+    <w:tbl>
+      <w:tblPr>
+        <w:tblStyle w:val="TableGrid"/>
+        <w:tblW w:type="auto" w:w="0"/>
+        <w:tblLook w:firstColumn="1" w:firstRow="1" w:lastColumn="0" w:lastRow="0" w:noHBand="0" w:noVBand="1" w:val="04A0"/>
+      </w:tblPr>
+      <w:tblGrid>
+        <w:gridCol w:w="2880"/>
+        <w:gridCol w:w="2880"/>
+        <w:gridCol w:w="2880"/>
+      </w:tblGrid>
+      <w:tr>
+        <w:tc>
+          <w:tcPr>
+            <w:tcW w:type="dxa" w:w="2880"/>
+          </w:tcPr>
+          <w:p>
+            <w:r>
+              <w:t>Samples</w:t>
+            </w:r>
+          </w:p>
+        </w:tc>
+        <w:tc>
+          <w:tcPr>
+            <w:tcW w:type="dxa" w:w="2880"/>
+          </w:tcPr>
+          <w:p>
+            <w:r>
+              <w:t>Average Accuracy</w:t>
+            </w:r>
+          </w:p>
+        </w:tc>
+        <w:tc>
+          <w:tcPr>
+            <w:tcW w:type="dxa" w:w="2880"/>
+          </w:tcPr>
+          <w:p>
+            <w:r>
+              <w:t>Loss (Fail)</w:t>
+            </w:r>
+          </w:p>
+        </w:tc>
+      </w:tr>
+      <w:tr>
+        <w:tc>
+          <w:tcPr>
+            <w:tcW w:type="dxa" w:w="2880"/>
+          </w:tcPr>
+          <w:p>
+            <w:r>
+              <w:t>312</w:t>
+            </w:r>
+          </w:p>
+        </w:tc>
+        <w:tc>
+          <w:tcPr>
+            <w:tcW w:type="dxa" w:w="2880"/>
+          </w:tcPr>
+          <w:p>
+            <w:r>
+              <w:t>94.20%</w:t>
+            </w:r>
+          </w:p>
+        </w:tc>
+        <w:tc>
+          <w:tcPr>
+            <w:tcW w:type="dxa" w:w="2880"/>
+          </w:tcPr>
+          <w:p>
+            <w:r>
+              <w:t>5.80%</w:t>
+            </w:r>
+          </w:p>
+        </w:tc>
+      </w:tr>
+    </w:tbl>
+    <w:p>
+      <w:pPr>
+        <w:pStyle w:val="Heading1"/>
+      </w:pPr>
+      <w:r>
+        <w:t>Summary of model after 313 samples</w:t>
+      </w:r>
+    </w:p>
+    <w:tbl>
+      <w:tblPr>
+        <w:tblStyle w:val="TableGrid"/>
+        <w:tblW w:type="auto" w:w="0"/>
+        <w:tblLook w:firstColumn="1" w:firstRow="1" w:lastColumn="0" w:lastRow="0" w:noHBand="0" w:noVBand="1" w:val="04A0"/>
+      </w:tblPr>
+      <w:tblGrid>
+        <w:gridCol w:w="2880"/>
+        <w:gridCol w:w="2880"/>
+        <w:gridCol w:w="2880"/>
+      </w:tblGrid>
+      <w:tr>
+        <w:tc>
+          <w:tcPr>
+            <w:tcW w:type="dxa" w:w="2880"/>
+          </w:tcPr>
+          <w:p>
+            <w:r>
+              <w:t>Samples</w:t>
+            </w:r>
+          </w:p>
+        </w:tc>
+        <w:tc>
+          <w:tcPr>
+            <w:tcW w:type="dxa" w:w="2880"/>
+          </w:tcPr>
+          <w:p>
+            <w:r>
+              <w:t>Average Accuracy</w:t>
+            </w:r>
+          </w:p>
+        </w:tc>
+        <w:tc>
+          <w:tcPr>
+            <w:tcW w:type="dxa" w:w="2880"/>
+          </w:tcPr>
+          <w:p>
+            <w:r>
+              <w:t>Loss (Fail)</w:t>
+            </w:r>
+          </w:p>
+        </w:tc>
+      </w:tr>
+      <w:tr>
+        <w:tc>
+          <w:tcPr>
+            <w:tcW w:type="dxa" w:w="2880"/>
+          </w:tcPr>
+          <w:p>
+            <w:r>
+              <w:t>313</w:t>
+            </w:r>
+          </w:p>
+        </w:tc>
+        <w:tc>
+          <w:tcPr>
+            <w:tcW w:type="dxa" w:w="2880"/>
+          </w:tcPr>
+          <w:p>
+            <w:r>
+              <w:t>94.22%</w:t>
+            </w:r>
+          </w:p>
+        </w:tc>
+        <w:tc>
+          <w:tcPr>
+            <w:tcW w:type="dxa" w:w="2880"/>
+          </w:tcPr>
+          <w:p>
+            <w:r>
+              <w:t>5.78%</w:t>
+            </w:r>
+          </w:p>
+        </w:tc>
+      </w:tr>
+    </w:tbl>
     <w:sectPr>
       <w:pgSz w:w="12240" w:h="15840"/>
       <w:pgMar w:top="1440" w:right="1800" w:bottom="1440" w:left="1800" w:header="720" w:footer="720" w:gutter="0"/>

</xml_diff>